<commit_message>
removed some unused imports
</commit_message>
<xml_diff>
--- a/documentation/Spotitube-backend.asd.docx
+++ b/documentation/Spotitube-backend.asd.docx
@@ -233,34 +233,400 @@
         <w:t>Versie: 1</w:t>
       </w:r>
     </w:p>
+    <w:sdt>
+      <w:sdtPr>
+        <w:rPr>
+          <w:lang w:val="nl-NL"/>
+        </w:rPr>
+        <w:id w:val="-258999385"/>
+        <w:docPartObj>
+          <w:docPartGallery w:val="Table of Contents"/>
+          <w:docPartUnique/>
+        </w:docPartObj>
+      </w:sdtPr>
+      <w:sdtEndPr>
+        <w:rPr>
+          <w:rFonts w:asciiTheme="minorHAnsi" w:eastAsiaTheme="minorHAnsi" w:hAnsiTheme="minorHAnsi" w:cstheme="minorBidi"/>
+          <w:b/>
+          <w:bCs/>
+          <w:color w:val="auto"/>
+          <w:sz w:val="22"/>
+          <w:szCs w:val="22"/>
+          <w:lang w:eastAsia="en-US"/>
+        </w:rPr>
+      </w:sdtEndPr>
+      <w:sdtContent>
+        <w:p>
+          <w:pPr>
+            <w:pStyle w:val="Kopvaninhoudsopgave"/>
+          </w:pPr>
+          <w:r>
+            <w:rPr>
+              <w:lang w:val="nl-NL"/>
+            </w:rPr>
+            <w:t>Inhoud</w:t>
+          </w:r>
+        </w:p>
+        <w:p>
+          <w:pPr>
+            <w:pStyle w:val="Inhopg1"/>
+            <w:tabs>
+              <w:tab w:val="right" w:leader="dot" w:pos="9016"/>
+            </w:tabs>
+            <w:rPr>
+              <w:noProof/>
+            </w:rPr>
+          </w:pPr>
+          <w:r>
+            <w:fldChar w:fldCharType="begin"/>
+          </w:r>
+          <w:r>
+            <w:instrText xml:space="preserve"> TOC \o "1-3" \h \z \u </w:instrText>
+          </w:r>
+          <w:r>
+            <w:fldChar w:fldCharType="separate"/>
+          </w:r>
+          <w:hyperlink w:anchor="_Toc56611967" w:history="1">
+            <w:r>
+              <w:rPr>
+                <w:rStyle w:val="Hyperlink"/>
+                <w:noProof/>
+              </w:rPr>
+              <w:t>Inhoud</w:t>
+            </w:r>
+            <w:r>
+              <w:rPr>
+                <w:noProof/>
+                <w:webHidden/>
+              </w:rPr>
+              <w:tab/>
+            </w:r>
+            <w:r>
+              <w:rPr>
+                <w:noProof/>
+                <w:webHidden/>
+              </w:rPr>
+              <w:fldChar w:fldCharType="begin"/>
+            </w:r>
+            <w:r>
+              <w:rPr>
+                <w:noProof/>
+                <w:webHidden/>
+              </w:rPr>
+              <w:instrText xml:space="preserve"> PAGEREF _Toc56611967 \h </w:instrText>
+            </w:r>
+            <w:r>
+              <w:rPr>
+                <w:noProof/>
+                <w:webHidden/>
+              </w:rPr>
+            </w:r>
+            <w:r>
+              <w:rPr>
+                <w:noProof/>
+                <w:webHidden/>
+              </w:rPr>
+              <w:fldChar w:fldCharType="separate"/>
+            </w:r>
+            <w:r>
+              <w:rPr>
+                <w:noProof/>
+                <w:webHidden/>
+              </w:rPr>
+              <w:t>2</w:t>
+            </w:r>
+            <w:r>
+              <w:rPr>
+                <w:noProof/>
+                <w:webHidden/>
+              </w:rPr>
+              <w:fldChar w:fldCharType="end"/>
+            </w:r>
+          </w:hyperlink>
+        </w:p>
+        <w:p>
+          <w:pPr>
+            <w:pStyle w:val="Inhopg1"/>
+            <w:tabs>
+              <w:tab w:val="right" w:leader="dot" w:pos="9016"/>
+            </w:tabs>
+            <w:rPr>
+              <w:noProof/>
+            </w:rPr>
+          </w:pPr>
+          <w:hyperlink w:anchor="_Toc56611968" w:history="1">
+            <w:r>
+              <w:rPr>
+                <w:rStyle w:val="Hyperlink"/>
+                <w:noProof/>
+              </w:rPr>
+              <w:t>Inleiding</w:t>
+            </w:r>
+            <w:r>
+              <w:rPr>
+                <w:noProof/>
+                <w:webHidden/>
+              </w:rPr>
+              <w:tab/>
+            </w:r>
+            <w:r>
+              <w:rPr>
+                <w:noProof/>
+                <w:webHidden/>
+              </w:rPr>
+              <w:fldChar w:fldCharType="begin"/>
+            </w:r>
+            <w:r>
+              <w:rPr>
+                <w:noProof/>
+                <w:webHidden/>
+              </w:rPr>
+              <w:instrText xml:space="preserve"> PAGEREF _Toc56611968 \h </w:instrText>
+            </w:r>
+            <w:r>
+              <w:rPr>
+                <w:noProof/>
+                <w:webHidden/>
+              </w:rPr>
+            </w:r>
+            <w:r>
+              <w:rPr>
+                <w:noProof/>
+                <w:webHidden/>
+              </w:rPr>
+              <w:fldChar w:fldCharType="separate"/>
+            </w:r>
+            <w:r>
+              <w:rPr>
+                <w:noProof/>
+                <w:webHidden/>
+              </w:rPr>
+              <w:t>2</w:t>
+            </w:r>
+            <w:r>
+              <w:rPr>
+                <w:noProof/>
+                <w:webHidden/>
+              </w:rPr>
+              <w:fldChar w:fldCharType="end"/>
+            </w:r>
+          </w:hyperlink>
+        </w:p>
+        <w:p>
+          <w:pPr>
+            <w:pStyle w:val="Inhopg1"/>
+            <w:tabs>
+              <w:tab w:val="right" w:leader="dot" w:pos="9016"/>
+            </w:tabs>
+            <w:rPr>
+              <w:noProof/>
+            </w:rPr>
+          </w:pPr>
+          <w:hyperlink w:anchor="_Toc56611969" w:history="1">
+            <w:r>
+              <w:rPr>
+                <w:rStyle w:val="Hyperlink"/>
+                <w:noProof/>
+              </w:rPr>
+              <w:t>Package diagram</w:t>
+            </w:r>
+            <w:r>
+              <w:rPr>
+                <w:noProof/>
+                <w:webHidden/>
+              </w:rPr>
+              <w:tab/>
+            </w:r>
+            <w:r>
+              <w:rPr>
+                <w:noProof/>
+                <w:webHidden/>
+              </w:rPr>
+              <w:fldChar w:fldCharType="begin"/>
+            </w:r>
+            <w:r>
+              <w:rPr>
+                <w:noProof/>
+                <w:webHidden/>
+              </w:rPr>
+              <w:instrText xml:space="preserve"> PAGEREF _Toc56611969 \h </w:instrText>
+            </w:r>
+            <w:r>
+              <w:rPr>
+                <w:noProof/>
+                <w:webHidden/>
+              </w:rPr>
+            </w:r>
+            <w:r>
+              <w:rPr>
+                <w:noProof/>
+                <w:webHidden/>
+              </w:rPr>
+              <w:fldChar w:fldCharType="separate"/>
+            </w:r>
+            <w:r>
+              <w:rPr>
+                <w:noProof/>
+                <w:webHidden/>
+              </w:rPr>
+              <w:t>2</w:t>
+            </w:r>
+            <w:r>
+              <w:rPr>
+                <w:noProof/>
+                <w:webHidden/>
+              </w:rPr>
+              <w:fldChar w:fldCharType="end"/>
+            </w:r>
+          </w:hyperlink>
+        </w:p>
+        <w:p>
+          <w:pPr>
+            <w:pStyle w:val="Inhopg1"/>
+            <w:tabs>
+              <w:tab w:val="right" w:leader="dot" w:pos="9016"/>
+            </w:tabs>
+            <w:rPr>
+              <w:noProof/>
+            </w:rPr>
+          </w:pPr>
+          <w:hyperlink w:anchor="_Toc56611970" w:history="1">
+            <w:r>
+              <w:rPr>
+                <w:rStyle w:val="Hyperlink"/>
+                <w:noProof/>
+              </w:rPr>
+              <w:t>Deployment diagram</w:t>
+            </w:r>
+            <w:r>
+              <w:rPr>
+                <w:noProof/>
+                <w:webHidden/>
+              </w:rPr>
+              <w:tab/>
+            </w:r>
+            <w:r>
+              <w:rPr>
+                <w:noProof/>
+                <w:webHidden/>
+              </w:rPr>
+              <w:fldChar w:fldCharType="begin"/>
+            </w:r>
+            <w:r>
+              <w:rPr>
+                <w:noProof/>
+                <w:webHidden/>
+              </w:rPr>
+              <w:instrText xml:space="preserve"> PAGEREF _Toc56611970 \h </w:instrText>
+            </w:r>
+            <w:r>
+              <w:rPr>
+                <w:noProof/>
+                <w:webHidden/>
+              </w:rPr>
+            </w:r>
+            <w:r>
+              <w:rPr>
+                <w:noProof/>
+                <w:webHidden/>
+              </w:rPr>
+              <w:fldChar w:fldCharType="separate"/>
+            </w:r>
+            <w:r>
+              <w:rPr>
+                <w:noProof/>
+                <w:webHidden/>
+              </w:rPr>
+              <w:t>3</w:t>
+            </w:r>
+            <w:r>
+              <w:rPr>
+                <w:noProof/>
+                <w:webHidden/>
+              </w:rPr>
+              <w:fldChar w:fldCharType="end"/>
+            </w:r>
+          </w:hyperlink>
+        </w:p>
+        <w:p>
+          <w:r>
+            <w:rPr>
+              <w:b/>
+              <w:bCs/>
+            </w:rPr>
+            <w:fldChar w:fldCharType="end"/>
+          </w:r>
+        </w:p>
+      </w:sdtContent>
+    </w:sdt>
+    <w:p/>
+    <w:p>
+      <w:pPr>
+        <w:rPr>
+          <w:rFonts w:asciiTheme="majorHAnsi" w:eastAsiaTheme="majorEastAsia" w:hAnsiTheme="majorHAnsi" w:cstheme="majorBidi"/>
+          <w:color w:val="2F5496" w:themeColor="accent1" w:themeShade="BF"/>
+          <w:sz w:val="32"/>
+          <w:szCs w:val="32"/>
+        </w:rPr>
+      </w:pPr>
+      <w:bookmarkStart w:id="0" w:name="_Toc56611968"/>
+      <w:r>
+        <w:br w:type="page"/>
+      </w:r>
+    </w:p>
     <w:p>
       <w:pPr>
         <w:pStyle w:val="Kop1"/>
       </w:pPr>
       <w:r>
-        <w:br w:type="page"/>
-      </w:r>
-      <w:r>
         <w:lastRenderedPageBreak/>
-        <w:t>Inhoud</w:t>
-      </w:r>
-    </w:p>
-    <w:p/>
+        <w:t xml:space="preserve">1. </w:t>
+      </w:r>
+      <w:r>
+        <w:t>Inleiding</w:t>
+      </w:r>
+      <w:bookmarkEnd w:id="0"/>
+    </w:p>
+    <w:p>
+      <w:pPr>
+        <w:pStyle w:val="Geenafstand"/>
+      </w:pPr>
+    </w:p>
+    <w:p>
+      <w:pPr>
+        <w:pStyle w:val="Geenafstand"/>
+      </w:pPr>
+      <w:r>
+        <w:t xml:space="preserve">Voor het vak OOSE-DEA is de opdracht gegeven om een back-end te ontwikkelen in Java. </w:t>
+      </w:r>
+      <w:r>
+        <w:t xml:space="preserve">Deze back-end </w:t>
+      </w:r>
+      <w:r>
+        <w:t xml:space="preserve">moet </w:t>
+      </w:r>
+      <w:r>
+        <w:t xml:space="preserve">ervoor zorgen dat de Spotitube front-end werkt. In dit document worden een aantal diagrammen getoond van </w:t>
+      </w:r>
+      <w:r>
+        <w:t>het ontwerp</w:t>
+      </w:r>
+      <w:r>
+        <w:t>. Ook wordt er toegelicht welke keuzes er zijn gemaakt en waarom.</w:t>
+      </w:r>
+    </w:p>
     <w:p>
       <w:pPr>
         <w:pStyle w:val="Kop1"/>
       </w:pPr>
-      <w:r>
-        <w:t>Inleiding</w:t>
-      </w:r>
-    </w:p>
-    <w:p>
-      <w:pPr>
-        <w:pStyle w:val="Kop1"/>
-      </w:pPr>
+      <w:bookmarkStart w:id="1" w:name="_Toc56611969"/>
+      <w:r>
+        <w:t xml:space="preserve">2. </w:t>
+      </w:r>
       <w:r>
         <w:t>Package diagram</w:t>
       </w:r>
+      <w:bookmarkEnd w:id="1"/>
     </w:p>
     <w:p>
       <w:pPr>
@@ -277,8 +643,6 @@
       <w:r>
         <w:t>.</w:t>
       </w:r>
-      <w:bookmarkStart w:id="0" w:name="_GoBack"/>
-      <w:bookmarkEnd w:id="0"/>
       <w:r>
         <w:rPr>
           <w:noProof/>
@@ -301,7 +665,7 @@
                     </pic:cNvPicPr>
                   </pic:nvPicPr>
                   <pic:blipFill>
-                    <a:blip r:embed="rId4">
+                    <a:blip r:embed="rId5">
                       <a:extLst>
                         <a:ext uri="{28A0092B-C50C-407E-A947-70E740481C1C}">
                           <a14:useLocalDpi xmlns:a14="http://schemas.microsoft.com/office/drawing/2010/main" val="0"/>
@@ -387,9 +751,200 @@
       </w:r>
     </w:p>
     <w:p>
+      <w:pPr>
+        <w:rPr>
+          <w:noProof/>
+        </w:rPr>
+      </w:pPr>
       <w:r>
         <w:t>Een alternatief voor het data transfer objects pattern is om Json te gebruiken. JAX-RS heeft functionaliteit voor het data transfer objects pattern. Dit maakt het gebruik hiervan gemakkelijk ten opzichte van het werken met Json.</w:t>
       </w:r>
+      <w:r>
+        <w:rPr>
+          <w:noProof/>
+        </w:rPr>
+        <w:t xml:space="preserve"> </w:t>
+      </w:r>
+    </w:p>
+    <w:p>
+      <w:pPr>
+        <w:rPr>
+          <w:rFonts w:asciiTheme="majorHAnsi" w:eastAsiaTheme="majorEastAsia" w:hAnsiTheme="majorHAnsi" w:cstheme="majorBidi"/>
+          <w:noProof/>
+          <w:color w:val="2F5496" w:themeColor="accent1" w:themeShade="BF"/>
+          <w:sz w:val="32"/>
+          <w:szCs w:val="32"/>
+        </w:rPr>
+      </w:pPr>
+      <w:bookmarkStart w:id="2" w:name="_Toc56611970"/>
+      <w:r>
+        <w:rPr>
+          <w:noProof/>
+        </w:rPr>
+        <w:br w:type="page"/>
+      </w:r>
+    </w:p>
+    <w:p>
+      <w:pPr>
+        <w:pStyle w:val="Kop1"/>
+        <w:rPr>
+          <w:noProof/>
+        </w:rPr>
+      </w:pPr>
+      <w:r>
+        <w:rPr>
+          <w:noProof/>
+        </w:rPr>
+        <w:lastRenderedPageBreak/>
+        <w:t xml:space="preserve">3. </w:t>
+      </w:r>
+      <w:r>
+        <w:rPr>
+          <w:noProof/>
+        </w:rPr>
+        <w:t>Deployment diagram</w:t>
+      </w:r>
+      <w:bookmarkEnd w:id="2"/>
+    </w:p>
+    <w:p>
+      <w:pPr>
+        <w:pStyle w:val="Geenafstand"/>
+      </w:pPr>
+    </w:p>
+    <w:p>
+      <w:r>
+        <w:rPr>
+          <w:noProof/>
+        </w:rPr>
+        <w:drawing>
+          <wp:anchor distT="0" distB="0" distL="114300" distR="114300" simplePos="0" relativeHeight="251658240" behindDoc="1" locked="0" layoutInCell="1" allowOverlap="1">
+            <wp:simplePos x="0" y="0"/>
+            <wp:positionH relativeFrom="column">
+              <wp:posOffset>26670</wp:posOffset>
+            </wp:positionH>
+            <wp:positionV relativeFrom="paragraph">
+              <wp:posOffset>295910</wp:posOffset>
+            </wp:positionV>
+            <wp:extent cx="5901690" cy="3536299"/>
+            <wp:effectExtent l="133350" t="114300" r="118110" b="160020"/>
+            <wp:wrapSquare wrapText="bothSides"/>
+            <wp:docPr id="3" name="Afbeelding 3"/>
+            <wp:cNvGraphicFramePr>
+              <a:graphicFrameLocks xmlns:a="http://schemas.openxmlformats.org/drawingml/2006/main" noChangeAspect="1"/>
+            </wp:cNvGraphicFramePr>
+            <a:graphic xmlns:a="http://schemas.openxmlformats.org/drawingml/2006/main">
+              <a:graphicData uri="http://schemas.openxmlformats.org/drawingml/2006/picture">
+                <pic:pic xmlns:pic="http://schemas.openxmlformats.org/drawingml/2006/picture">
+                  <pic:nvPicPr>
+                    <pic:cNvPr id="0" name="Picture 2"/>
+                    <pic:cNvPicPr>
+                      <a:picLocks noChangeAspect="1" noChangeArrowheads="1"/>
+                    </pic:cNvPicPr>
+                  </pic:nvPicPr>
+                  <pic:blipFill>
+                    <a:blip r:embed="rId6">
+                      <a:extLst>
+                        <a:ext uri="{28A0092B-C50C-407E-A947-70E740481C1C}">
+                          <a14:useLocalDpi xmlns:a14="http://schemas.microsoft.com/office/drawing/2010/main" val="0"/>
+                        </a:ext>
+                      </a:extLst>
+                    </a:blip>
+                    <a:srcRect/>
+                    <a:stretch>
+                      <a:fillRect/>
+                    </a:stretch>
+                  </pic:blipFill>
+                  <pic:spPr bwMode="auto">
+                    <a:xfrm>
+                      <a:off x="0" y="0"/>
+                      <a:ext cx="5901690" cy="3536299"/>
+                    </a:xfrm>
+                    <a:prstGeom prst="rect">
+                      <a:avLst/>
+                    </a:prstGeom>
+                    <a:solidFill>
+                      <a:srgbClr val="FFFFFF">
+                        <a:shade val="85000"/>
+                      </a:srgbClr>
+                    </a:solidFill>
+                    <a:ln w="88900" cap="sq">
+                      <a:solidFill>
+                        <a:srgbClr val="FFFFFF"/>
+                      </a:solidFill>
+                      <a:miter lim="800000"/>
+                    </a:ln>
+                    <a:effectLst>
+                      <a:outerShdw blurRad="55000" dist="18000" dir="5400000" algn="tl" rotWithShape="0">
+                        <a:srgbClr val="000000">
+                          <a:alpha val="40000"/>
+                        </a:srgbClr>
+                      </a:outerShdw>
+                    </a:effectLst>
+                    <a:scene3d>
+                      <a:camera prst="orthographicFront"/>
+                      <a:lightRig rig="twoPt" dir="t">
+                        <a:rot lat="0" lon="0" rev="7200000"/>
+                      </a:lightRig>
+                    </a:scene3d>
+                    <a:sp3d>
+                      <a:bevelT w="25400" h="19050"/>
+                      <a:contourClr>
+                        <a:srgbClr val="FFFFFF"/>
+                      </a:contourClr>
+                    </a:sp3d>
+                  </pic:spPr>
+                </pic:pic>
+              </a:graphicData>
+            </a:graphic>
+            <wp14:sizeRelH relativeFrom="page">
+              <wp14:pctWidth>0</wp14:pctWidth>
+            </wp14:sizeRelH>
+            <wp14:sizeRelV relativeFrom="page">
+              <wp14:pctHeight>0</wp14:pctHeight>
+            </wp14:sizeRelV>
+          </wp:anchor>
+        </w:drawing>
+      </w:r>
+      <w:r>
+        <w:t>Hieronder in figuur 1 wordt het package diagram getoond.</w:t>
+      </w:r>
+    </w:p>
+    <w:p>
+      <w:pPr>
+        <w:pStyle w:val="Ondertitel"/>
+      </w:pPr>
+      <w:r>
+        <w:t xml:space="preserve">Figuur </w:t>
+      </w:r>
+      <w:r>
+        <w:t>2</w:t>
+      </w:r>
+      <w:r>
+        <w:t xml:space="preserve">: </w:t>
+      </w:r>
+      <w:r>
+        <w:t>Deployment diagram</w:t>
+      </w:r>
+    </w:p>
+    <w:p>
+      <w:r>
+        <w:t>De back-end wordt deployed op e</w:t>
+      </w:r>
+      <w:r>
+        <w:t xml:space="preserve">en Apache TomEE Plus server. Deze communiceert via de JDBC driver met de database.  Er is gekozen voor een MySQL database omdat deze gratis is en er veel online documentatie beschikbaar voor is. </w:t>
+      </w:r>
+    </w:p>
+    <w:p>
+      <w:r>
+        <w:t>De back-end wordt via HTTP aangeroepen door de front-end van Spotitube.</w:t>
+      </w:r>
+      <w:r>
+        <w:t xml:space="preserve"> </w:t>
+      </w:r>
+    </w:p>
+    <w:p>
+      <w:bookmarkStart w:id="3" w:name="_GoBack"/>
+      <w:bookmarkEnd w:id="3"/>
     </w:p>
     <w:sectPr>
       <w:pgSz w:w="11906" w:h="16838"/>
@@ -524,6 +1079,7 @@
     <w:lsdException w:name="HTML Sample" w:semiHidden="1" w:unhideWhenUsed="1"/>
     <w:lsdException w:name="HTML Typewriter" w:semiHidden="1" w:unhideWhenUsed="1"/>
     <w:lsdException w:name="HTML Variable" w:semiHidden="1" w:unhideWhenUsed="1"/>
+    <w:lsdException w:name="Normal Table" w:semiHidden="1" w:unhideWhenUsed="1"/>
     <w:lsdException w:name="annotation subject" w:semiHidden="1" w:unhideWhenUsed="1"/>
     <w:lsdException w:name="No List" w:semiHidden="1" w:unhideWhenUsed="1"/>
     <w:lsdException w:name="Outline List 1" w:semiHidden="1" w:unhideWhenUsed="1"/>
@@ -570,8 +1126,10 @@
     <w:lsdException w:name="Table Subtle 2" w:semiHidden="1" w:unhideWhenUsed="1"/>
     <w:lsdException w:name="Table Web 1" w:semiHidden="1" w:unhideWhenUsed="1"/>
     <w:lsdException w:name="Table Web 2" w:semiHidden="1" w:unhideWhenUsed="1"/>
+    <w:lsdException w:name="Table Web 3" w:semiHidden="1" w:unhideWhenUsed="1"/>
     <w:lsdException w:name="Balloon Text" w:semiHidden="1" w:unhideWhenUsed="1"/>
     <w:lsdException w:name="Table Grid" w:uiPriority="39"/>
+    <w:lsdException w:name="Table Theme" w:semiHidden="1" w:unhideWhenUsed="1"/>
     <w:lsdException w:name="Placeholder Text" w:semiHidden="1"/>
     <w:lsdException w:name="No Spacing" w:uiPriority="1" w:qFormat="1"/>
     <w:lsdException w:name="Light Shading" w:uiPriority="60"/>
@@ -941,6 +1499,44 @@
       <w:lang w:val="nl-NL"/>
     </w:rPr>
   </w:style>
+  <w:style w:type="paragraph" w:styleId="Kopvaninhoudsopgave">
+    <w:name w:val="TOC Heading"/>
+    <w:basedOn w:val="Kop1"/>
+    <w:next w:val="Standaard"/>
+    <w:uiPriority w:val="39"/>
+    <w:unhideWhenUsed/>
+    <w:qFormat/>
+    <w:rsid w:val="007A3E96"/>
+    <w:pPr>
+      <w:outlineLvl w:val="9"/>
+    </w:pPr>
+    <w:rPr>
+      <w:lang w:val="en-NL" w:eastAsia="en-NL"/>
+    </w:rPr>
+  </w:style>
+  <w:style w:type="paragraph" w:styleId="Inhopg1">
+    <w:name w:val="toc 1"/>
+    <w:basedOn w:val="Standaard"/>
+    <w:next w:val="Standaard"/>
+    <w:autoRedefine/>
+    <w:uiPriority w:val="39"/>
+    <w:unhideWhenUsed/>
+    <w:rsid w:val="007A3E96"/>
+    <w:pPr>
+      <w:spacing w:after="100"/>
+    </w:pPr>
+  </w:style>
+  <w:style w:type="character" w:styleId="Hyperlink">
+    <w:name w:val="Hyperlink"/>
+    <w:basedOn w:val="Standaardalinea-lettertype"/>
+    <w:uiPriority w:val="99"/>
+    <w:unhideWhenUsed/>
+    <w:rsid w:val="007A3E96"/>
+    <w:rPr>
+      <w:color w:val="0563C1" w:themeColor="hyperlink"/>
+      <w:u w:val="single"/>
+    </w:rPr>
+  </w:style>
 </w:styles>
 </file>
 
@@ -1237,4 +1833,16 @@
     </a:ext>
   </a:extLst>
 </a:theme>
+</file>
+
+<file path=customXml/item1.xml><?xml version="1.0" encoding="utf-8"?>
+<b:Sources xmlns:b="http://schemas.openxmlformats.org/officeDocument/2006/bibliography" xmlns="http://schemas.openxmlformats.org/officeDocument/2006/bibliography" SelectedStyle="\APASixthEditionOfficeOnline.xsl" StyleName="APA" Version="6"/>
+</file>
+
+<file path=customXml/itemProps1.xml><?xml version="1.0" encoding="utf-8"?>
+<ds:datastoreItem xmlns:ds="http://schemas.openxmlformats.org/officeDocument/2006/customXml" ds:itemID="{69D00352-F42D-494D-ACA1-4C0E423E26EA}">
+  <ds:schemaRefs>
+    <ds:schemaRef ds:uri="http://schemas.openxmlformats.org/officeDocument/2006/bibliography"/>
+  </ds:schemaRefs>
+</ds:datastoreItem>
 </file>
</xml_diff>